<commit_message>
fixed the PDF and DOCX file.  had to update
</commit_message>
<xml_diff>
--- a/SER316-Spring-2018-master/jjovel1_refactoring.docx
+++ b/SER316-Spring-2018-master/jjovel1_refactoring.docx
@@ -238,6 +238,11 @@
       <w:r>
         <w:t>cohesion is in class TaskListImpl.java with a mean of .679 and that is because there are some methods in the class that have nothing to do directly with the class.  They could have been moved to a separate class all together.</w:t>
       </w:r>
+      <w:r>
+        <w:t xml:space="preserve">  The highest cohesion would be any class with a 0 and for that we can choose a class like current project.  It is highly cohesive because it does a single thing rather than reaching out across the workspace to do other things.   It is easier to maintain in this way and significantly more robust in the event it were to expand.</w:t>
+      </w:r>
+      <w:bookmarkStart w:id="0" w:name="_GoBack"/>
+      <w:bookmarkEnd w:id="0"/>
     </w:p>
     <w:p>
       <w:r>
@@ -390,6 +395,7 @@
     </w:p>
     <w:p>
       <w:r>
+        <w:lastRenderedPageBreak/>
         <w:t xml:space="preserve">I think that the overall class that has the worst quality would be the </w:t>
       </w:r>
       <w:proofErr w:type="spellStart"/>
@@ -421,7 +427,6 @@
         <w:rPr>
           <w:noProof/>
         </w:rPr>
-        <w:lastRenderedPageBreak/>
         <w:drawing>
           <wp:inline distT="0" distB="0" distL="0" distR="0" wp14:anchorId="6349AB5A" wp14:editId="33AC12DD">
             <wp:extent cx="5943600" cy="2952750"/>
@@ -581,7 +586,6 @@
         <w:rPr>
           <w:noProof/>
         </w:rPr>
-        <w:lastRenderedPageBreak/>
         <w:drawing>
           <wp:inline distT="0" distB="0" distL="0" distR="0" wp14:anchorId="0E9AE9AA" wp14:editId="44D06B13">
             <wp:extent cx="5943600" cy="2952750"/>
@@ -628,6 +632,7 @@
         <w:rPr>
           <w:noProof/>
         </w:rPr>
+        <w:lastRenderedPageBreak/>
         <w:drawing>
           <wp:inline distT="0" distB="0" distL="0" distR="0" wp14:anchorId="5F7C3EAB" wp14:editId="50E8C12A">
             <wp:extent cx="5943600" cy="4366260"/>
@@ -694,11 +699,7 @@
       <w:proofErr w:type="spellEnd"/>
       <w:proofErr w:type="gramEnd"/>
       <w:r>
-        <w:t xml:space="preserve"> seems to </w:t>
-      </w:r>
-      <w:r>
-        <w:lastRenderedPageBreak/>
-        <w:t xml:space="preserve">have gotten worse maybe because the classes now have to reach outside of their package in order to access the interfaces that it uses.  </w:t>
+        <w:t xml:space="preserve"> seems to have gotten worse maybe because the classes now have to reach outside of their package in order to access the interfaces that it uses.  </w:t>
       </w:r>
     </w:p>
     <w:p>
@@ -776,7 +777,11 @@
         <w:t xml:space="preserve">For the code smell </w:t>
       </w:r>
       <w:r>
-        <w:t xml:space="preserve">between classes I chose to go into EventsManager.java and excise the Year, Month, and Day classes that were nested and have them be their own classes.  Having these nested classes seems to have made it difficult for others to have them readily available as I look through other classes that also use a Year Month and Day nested classes.  It seems as though if the classes were out and available then they could have been modified to be used by many more classes instead of repeatedly </w:t>
+        <w:t xml:space="preserve">between classes I chose to go into EventsManager.java and excise the Year, Month, and Day classes that were nested and have them be their own classes.  Having these nested classes seems to have made it difficult for others to have them readily available as I look through other classes that also use a Year Month and Day nested classes.  It seems as though if the classes were out and </w:t>
+      </w:r>
+      <w:r>
+        <w:lastRenderedPageBreak/>
+        <w:t xml:space="preserve">available then they could have been modified to be used by many more classes instead of repeatedly </w:t>
       </w:r>
       <w:proofErr w:type="gramStart"/>
       <w:r>
@@ -853,12 +858,7 @@
         <w:t xml:space="preserve"> not sure that they were necessarily good or bad.  </w:t>
       </w:r>
       <w:r>
-        <w:t xml:space="preserve">The number of parameters went down slightly from .93 to .928 and that would be because I moved the inner classes to be their own.  In doing this though, it increased both the efferent and afferent coupling to 10.9 and 21.7 respectively.  I would say that these changes were a wash in terms of helping or degrading the project.  </w:t>
-      </w:r>
-      <w:bookmarkStart w:id="0" w:name="_GoBack"/>
-      <w:bookmarkEnd w:id="0"/>
-      <w:r>
-        <w:t xml:space="preserve"> </w:t>
+        <w:t xml:space="preserve">The number of parameters went down slightly from .93 to .928 and that would be because I moved the inner classes to be their own.  In doing this though, it increased both the efferent and afferent coupling to 10.9 and 21.7 respectively.  I would say that these changes were a wash in terms of helping or degrading the project.   </w:t>
       </w:r>
     </w:p>
     <w:p/>

</xml_diff>